<commit_message>
Completed first debugging session and commenting. Program appears to be up to spec
</commit_message>
<xml_diff>
--- a/CS301/Projects/Assignment1/Assignment1_instructions.docx
+++ b/CS301/Projects/Assignment1/Assignment1_instructions.docx
@@ -10,28 +10,14 @@
           <w:color w:val="2D3B45"/>
         </w:rPr>
       </w:pPr>
+      <w:r>
+        <w:rPr>
+          <w:color w:val="2D3B45"/>
+        </w:rPr>
+        <w:t>Program 1 should be developed in three stages. The final objective is to create a function that will find primes of the form 4n + 1 and show the prime and the two unique squares that sum to that prime.</w:t>
+      </w:r>
       <w:bookmarkStart w:id="0" w:name="_GoBack"/>
-      <w:r>
-        <w:rPr>
-          <w:color w:val="2D3B45"/>
-        </w:rPr>
-        <w:t>Program 1 should be developed in three stages. The final objective is to create a function that will find primes of the form 4n + 1 and show the prime and the two unique squares that sum to that prime.</w:t>
-      </w:r>
-    </w:p>
-    <w:p>
-      <w:pPr>
-        <w:pStyle w:val="NormalWeb"/>
-        <w:spacing w:before="180" w:beforeAutospacing="0" w:after="180" w:afterAutospacing="0"/>
-        <w:rPr>
-          <w:color w:val="2D3B45"/>
-        </w:rPr>
-      </w:pPr>
-      <w:r>
-        <w:rPr>
-          <w:color w:val="2D3B45"/>
-        </w:rPr>
-        <w:t> </w:t>
-      </w:r>
+      <w:bookmarkEnd w:id="0"/>
     </w:p>
     <w:p>
       <w:pPr>
@@ -316,7 +302,6 @@
         <w:t> Your programs will be processed for grading by an automated script. This means you must conform exactly to all the file naming requirements and formats. Failure to conform to the naming and formatting requirements will result in a loss of points.</w:t>
       </w:r>
     </w:p>
-    <w:bookmarkEnd w:id="0"/>
     <w:p>
       <w:pPr>
         <w:rPr>
@@ -453,6 +438,7 @@
     <w:lsdException w:name="HTML Sample" w:semiHidden="1" w:unhideWhenUsed="1"/>
     <w:lsdException w:name="HTML Typewriter" w:semiHidden="1" w:unhideWhenUsed="1"/>
     <w:lsdException w:name="HTML Variable" w:semiHidden="1" w:unhideWhenUsed="1"/>
+    <w:lsdException w:name="Normal Table" w:semiHidden="1" w:unhideWhenUsed="1"/>
     <w:lsdException w:name="annotation subject" w:semiHidden="1" w:unhideWhenUsed="1"/>
     <w:lsdException w:name="No List" w:semiHidden="1" w:unhideWhenUsed="1"/>
     <w:lsdException w:name="Outline List 1" w:semiHidden="1" w:unhideWhenUsed="1"/>
@@ -499,8 +485,10 @@
     <w:lsdException w:name="Table Subtle 2" w:semiHidden="1" w:unhideWhenUsed="1"/>
     <w:lsdException w:name="Table Web 1" w:semiHidden="1" w:unhideWhenUsed="1"/>
     <w:lsdException w:name="Table Web 2" w:semiHidden="1" w:unhideWhenUsed="1"/>
+    <w:lsdException w:name="Table Web 3" w:semiHidden="1" w:unhideWhenUsed="1"/>
     <w:lsdException w:name="Balloon Text" w:semiHidden="1" w:unhideWhenUsed="1"/>
     <w:lsdException w:name="Table Grid" w:uiPriority="39"/>
+    <w:lsdException w:name="Table Theme" w:semiHidden="1" w:unhideWhenUsed="1"/>
     <w:lsdException w:name="Placeholder Text" w:semiHidden="1"/>
     <w:lsdException w:name="No Spacing" w:uiPriority="1" w:qFormat="1"/>
     <w:lsdException w:name="Light Shading" w:uiPriority="60"/>

</xml_diff>